<commit_message>
added available stands api component
</commit_message>
<xml_diff>
--- a/API requirements specification.docx
+++ b/API requirements specification.docx
@@ -396,6 +396,366 @@
     </w:p>
     <w:p>
       <w:pPr>
+        <w:ind w:left="1080"/>
+      </w:pPr>
+      <w:r>
+        <w:t>// code to return map</w:t>
+      </w:r>
+    </w:p>
+    <w:p>
+      <w:pPr>
+        <w:ind w:left="1080"/>
+      </w:pPr>
+      <w:r>
+        <w:t>SELECT '</w:t>
+      </w:r>
+      <w:proofErr w:type="spellStart"/>
+      <w:r>
+        <w:t>FeatureCollection</w:t>
+      </w:r>
+      <w:proofErr w:type="spellEnd"/>
+      <w:r>
+        <w:t xml:space="preserve">' As type, </w:t>
+      </w:r>
+      <w:proofErr w:type="spellStart"/>
+      <w:r>
+        <w:t>array_to_json</w:t>
+      </w:r>
+      <w:proofErr w:type="spellEnd"/>
+      <w:r>
+        <w:t>(</w:t>
+      </w:r>
+      <w:proofErr w:type="spellStart"/>
+      <w:r>
+        <w:t>array_agg</w:t>
+      </w:r>
+      <w:proofErr w:type="spellEnd"/>
+      <w:r>
+        <w:t xml:space="preserve">(f)) As features FROM (SELECT 'Feature' As type, </w:t>
+      </w:r>
+      <w:proofErr w:type="spellStart"/>
+      <w:r>
+        <w:t>ST_AsGeoJSON</w:t>
+      </w:r>
+      <w:proofErr w:type="spellEnd"/>
+      <w:r>
+        <w:t>(</w:t>
+      </w:r>
+      <w:proofErr w:type="spellStart"/>
+      <w:r>
+        <w:t>cadastre.geom</w:t>
+      </w:r>
+      <w:proofErr w:type="spellEnd"/>
+      <w:r>
+        <w:t>)::</w:t>
+      </w:r>
+      <w:proofErr w:type="spellStart"/>
+      <w:r>
+        <w:t>json</w:t>
+      </w:r>
+      <w:proofErr w:type="spellEnd"/>
+      <w:r>
+        <w:t xml:space="preserve"> As geometry, </w:t>
+      </w:r>
+      <w:proofErr w:type="spellStart"/>
+      <w:r>
+        <w:t>row_to_json</w:t>
+      </w:r>
+      <w:proofErr w:type="spellEnd"/>
+      <w:r>
+        <w:t xml:space="preserve">  ((SELECT l FROM (SELECT </w:t>
+      </w:r>
+      <w:proofErr w:type="spellStart"/>
+      <w:r>
+        <w:t>cadastre.standid</w:t>
+      </w:r>
+      <w:proofErr w:type="spellEnd"/>
+      <w:r>
+        <w:t xml:space="preserve"> AS </w:t>
+      </w:r>
+      <w:proofErr w:type="spellStart"/>
+      <w:r>
+        <w:t>standid</w:t>
+      </w:r>
+      <w:proofErr w:type="spellEnd"/>
+      <w:r>
+        <w:t xml:space="preserve">, cities.name AS city, townships.name AS township) AS l)) AS properties  FROM </w:t>
+      </w:r>
+      <w:proofErr w:type="spellStart"/>
+      <w:r>
+        <w:t>cadastre</w:t>
+      </w:r>
+      <w:proofErr w:type="spellEnd"/>
+      <w:r>
+        <w:t xml:space="preserve">, cities, townships WHERE NOT EXISTS (SELECT * FROM reservations r WHERE </w:t>
+      </w:r>
+      <w:proofErr w:type="spellStart"/>
+      <w:r>
+        <w:t>r.standid</w:t>
+      </w:r>
+      <w:proofErr w:type="spellEnd"/>
+      <w:r>
+        <w:t xml:space="preserve"> = </w:t>
+      </w:r>
+      <w:proofErr w:type="spellStart"/>
+      <w:r>
+        <w:t>cadastre.standid</w:t>
+      </w:r>
+      <w:proofErr w:type="spellEnd"/>
+      <w:r>
+        <w:t xml:space="preserve"> AND (</w:t>
+      </w:r>
+      <w:proofErr w:type="spellStart"/>
+      <w:r>
+        <w:t>reservationdate+period</w:t>
+      </w:r>
+      <w:proofErr w:type="spellEnd"/>
+      <w:r>
+        <w:t xml:space="preserve">*interval '0 day', </w:t>
+      </w:r>
+      <w:proofErr w:type="spellStart"/>
+      <w:r>
+        <w:t>reservationdate+period</w:t>
+      </w:r>
+      <w:proofErr w:type="spellEnd"/>
+      <w:r>
+        <w:t>*interval '1 day') OVERLAPS (</w:t>
+      </w:r>
+      <w:proofErr w:type="spellStart"/>
+      <w:r>
+        <w:t>reservationdate+period</w:t>
+      </w:r>
+      <w:proofErr w:type="spellEnd"/>
+      <w:r>
+        <w:t xml:space="preserve">*interval '1 day', LOCALTIMESTAMP)) AND NOT EXISTS (select null from </w:t>
+      </w:r>
+      <w:proofErr w:type="spellStart"/>
+      <w:r>
+        <w:t>soldstands</w:t>
+      </w:r>
+      <w:proofErr w:type="spellEnd"/>
+      <w:r>
+        <w:t xml:space="preserve"> where </w:t>
+      </w:r>
+      <w:proofErr w:type="spellStart"/>
+      <w:r>
+        <w:t>soldstands.standid</w:t>
+      </w:r>
+      <w:proofErr w:type="spellEnd"/>
+      <w:r>
+        <w:t xml:space="preserve"> = </w:t>
+      </w:r>
+      <w:proofErr w:type="spellStart"/>
+      <w:r>
+        <w:t>cadastre.standid</w:t>
+      </w:r>
+      <w:proofErr w:type="spellEnd"/>
+      <w:r>
+        <w:t xml:space="preserve">) AND </w:t>
+      </w:r>
+      <w:proofErr w:type="spellStart"/>
+      <w:r>
+        <w:lastRenderedPageBreak/>
+        <w:t>cadastre.cityid</w:t>
+      </w:r>
+      <w:proofErr w:type="spellEnd"/>
+      <w:r>
+        <w:t xml:space="preserve"> = </w:t>
+      </w:r>
+      <w:proofErr w:type="spellStart"/>
+      <w:r>
+        <w:t>cities.cityid</w:t>
+      </w:r>
+      <w:proofErr w:type="spellEnd"/>
+      <w:r>
+        <w:t xml:space="preserve"> AND </w:t>
+      </w:r>
+      <w:proofErr w:type="spellStart"/>
+      <w:r>
+        <w:t>cadastre.townshipid</w:t>
+      </w:r>
+      <w:proofErr w:type="spellEnd"/>
+      <w:r>
+        <w:t xml:space="preserve"> = </w:t>
+      </w:r>
+      <w:proofErr w:type="spellStart"/>
+      <w:r>
+        <w:t>townships.townshipid</w:t>
+      </w:r>
+      <w:proofErr w:type="spellEnd"/>
+      <w:r>
+        <w:t xml:space="preserve"> ORDER BY </w:t>
+      </w:r>
+      <w:proofErr w:type="spellStart"/>
+      <w:r>
+        <w:t>cadastre.standid</w:t>
+      </w:r>
+      <w:proofErr w:type="spellEnd"/>
+      <w:r>
+        <w:t>, townships.name, cities.name) As f</w:t>
+      </w:r>
+    </w:p>
+    <w:p>
+      <w:pPr>
+        <w:ind w:left="1080"/>
+      </w:pPr>
+      <w:bookmarkStart w:id="0" w:name="_GoBack"/>
+      <w:bookmarkEnd w:id="0"/>
+    </w:p>
+    <w:p>
+      <w:pPr>
+        <w:ind w:left="1080"/>
+      </w:pPr>
+      <w:r>
+        <w:t>// no map returned by the following code</w:t>
+      </w:r>
+    </w:p>
+    <w:p>
+      <w:pPr>
+        <w:ind w:left="1080"/>
+      </w:pPr>
+      <w:r>
+        <w:t>SELECT *</w:t>
+      </w:r>
+    </w:p>
+    <w:p>
+      <w:pPr>
+        <w:ind w:left="1080"/>
+      </w:pPr>
+      <w:r>
+        <w:t xml:space="preserve">FROM </w:t>
+      </w:r>
+      <w:proofErr w:type="spellStart"/>
+      <w:r>
+        <w:t>cadastre</w:t>
+      </w:r>
+      <w:proofErr w:type="spellEnd"/>
+      <w:r>
+        <w:t xml:space="preserve"> c</w:t>
+      </w:r>
+    </w:p>
+    <w:p>
+      <w:pPr>
+        <w:ind w:left="1080"/>
+      </w:pPr>
+      <w:r>
+        <w:t>WHERE NOT EXISTS (</w:t>
+      </w:r>
+    </w:p>
+    <w:p>
+      <w:pPr>
+        <w:ind w:left="1080"/>
+      </w:pPr>
+      <w:r>
+        <w:t xml:space="preserve">    SELECT * </w:t>
+      </w:r>
+    </w:p>
+    <w:p>
+      <w:pPr>
+        <w:ind w:left="1080"/>
+      </w:pPr>
+      <w:r>
+        <w:t xml:space="preserve">    FROM reservations r WHERE </w:t>
+      </w:r>
+      <w:proofErr w:type="spellStart"/>
+      <w:r>
+        <w:t>r.standid</w:t>
+      </w:r>
+      <w:proofErr w:type="spellEnd"/>
+      <w:r>
+        <w:t xml:space="preserve"> = </w:t>
+      </w:r>
+      <w:proofErr w:type="spellStart"/>
+      <w:r>
+        <w:t>c.standid</w:t>
+      </w:r>
+      <w:proofErr w:type="spellEnd"/>
+      <w:r>
+        <w:t xml:space="preserve"> AND (</w:t>
+      </w:r>
+      <w:proofErr w:type="spellStart"/>
+      <w:r>
+        <w:t>reservationdate+period</w:t>
+      </w:r>
+      <w:proofErr w:type="spellEnd"/>
+      <w:r>
+        <w:t xml:space="preserve">*interval '0 day', </w:t>
+      </w:r>
+      <w:proofErr w:type="spellStart"/>
+      <w:r>
+        <w:t>reservationdate+period</w:t>
+      </w:r>
+      <w:proofErr w:type="spellEnd"/>
+      <w:r>
+        <w:t>*interval '1 day') OVERLAPS (</w:t>
+      </w:r>
+      <w:proofErr w:type="spellStart"/>
+      <w:r>
+        <w:t>reservationdate+period</w:t>
+      </w:r>
+      <w:proofErr w:type="spellEnd"/>
+      <w:r>
+        <w:t>*interval '1 day', LOCALTIMESTAMP)</w:t>
+      </w:r>
+    </w:p>
+    <w:p>
+      <w:pPr>
+        <w:ind w:left="1080"/>
+      </w:pPr>
+      <w:r>
+        <w:t xml:space="preserve">) </w:t>
+      </w:r>
+    </w:p>
+    <w:p>
+      <w:pPr>
+        <w:ind w:left="1080"/>
+      </w:pPr>
+      <w:r>
+        <w:t xml:space="preserve">AND NOT EXISTS (select null from </w:t>
+      </w:r>
+      <w:proofErr w:type="spellStart"/>
+      <w:r>
+        <w:t>soldstands</w:t>
+      </w:r>
+      <w:proofErr w:type="spellEnd"/>
+      <w:r>
+        <w:t xml:space="preserve"> where </w:t>
+      </w:r>
+      <w:proofErr w:type="spellStart"/>
+      <w:r>
+        <w:t>soldstands.standid</w:t>
+      </w:r>
+      <w:proofErr w:type="spellEnd"/>
+      <w:r>
+        <w:t xml:space="preserve"> = </w:t>
+      </w:r>
+      <w:proofErr w:type="spellStart"/>
+      <w:r>
+        <w:t>c.standid</w:t>
+      </w:r>
+      <w:proofErr w:type="spellEnd"/>
+      <w:r>
+        <w:t>)</w:t>
+      </w:r>
+    </w:p>
+    <w:p>
+      <w:pPr>
+        <w:ind w:left="1080"/>
+        <w:rPr>
+          <w:highlight w:val="yellow"/>
+        </w:rPr>
+      </w:pPr>
+      <w:r>
+        <w:t xml:space="preserve">ORDER BY </w:t>
+      </w:r>
+      <w:proofErr w:type="spellStart"/>
+      <w:r>
+        <w:t>c.standid</w:t>
+      </w:r>
+      <w:proofErr w:type="spellEnd"/>
+    </w:p>
+    <w:p>
+      <w:pPr>
         <w:pStyle w:val="ListParagraph"/>
         <w:numPr>
           <w:ilvl w:val="0"/>
@@ -409,12 +769,26 @@
         <w:rPr>
           <w:b/>
         </w:rPr>
-        <w:t>/api/stands/sold</w:t>
-      </w:r>
+        <w:t>/</w:t>
+      </w:r>
+      <w:proofErr w:type="spellStart"/>
       <w:r>
         <w:rPr>
           <w:b/>
         </w:rPr>
+        <w:t>api</w:t>
+      </w:r>
+      <w:proofErr w:type="spellEnd"/>
+      <w:r>
+        <w:rPr>
+          <w:b/>
+        </w:rPr>
+        <w:t>/stands/sold</w:t>
+      </w:r>
+      <w:r>
+        <w:rPr>
+          <w:b/>
+        </w:rPr>
         <w:t>{?map=true}</w:t>
       </w:r>
     </w:p>
@@ -571,123 +945,333 @@
         </w:numPr>
       </w:pPr>
       <w:r>
+        <w:t>Stand</w:t>
+      </w:r>
+    </w:p>
+    <w:p>
+      <w:pPr>
+        <w:pStyle w:val="ListParagraph"/>
+        <w:numPr>
+          <w:ilvl w:val="1"/>
+          <w:numId w:val="1"/>
+        </w:numPr>
+      </w:pPr>
+      <w:r>
+        <w:t>City</w:t>
+      </w:r>
+    </w:p>
+    <w:p>
+      <w:pPr>
+        <w:pStyle w:val="ListParagraph"/>
+        <w:numPr>
+          <w:ilvl w:val="1"/>
+          <w:numId w:val="1"/>
+        </w:numPr>
+      </w:pPr>
+      <w:r>
+        <w:t>Township</w:t>
+      </w:r>
+    </w:p>
+    <w:p>
+      <w:pPr>
+        <w:pStyle w:val="ListParagraph"/>
+        <w:numPr>
+          <w:ilvl w:val="1"/>
+          <w:numId w:val="1"/>
+        </w:numPr>
+      </w:pPr>
+      <w:r>
+        <w:t>Status</w:t>
+      </w:r>
+    </w:p>
+    <w:p>
+      <w:pPr>
+        <w:pStyle w:val="ListParagraph"/>
+        <w:numPr>
+          <w:ilvl w:val="1"/>
+          <w:numId w:val="1"/>
+        </w:numPr>
+      </w:pPr>
+      <w:r>
+        <w:t>Timeline URL</w:t>
+      </w:r>
+    </w:p>
+    <w:p>
+      <w:pPr>
+        <w:pStyle w:val="ListParagraph"/>
+        <w:numPr>
+          <w:ilvl w:val="0"/>
+          <w:numId w:val="1"/>
+        </w:numPr>
+      </w:pPr>
+      <w:r>
+        <w:t>/api/timeline/stand/:id</w:t>
+      </w:r>
+    </w:p>
+    <w:p>
+      <w:pPr>
+        <w:pStyle w:val="ListParagraph"/>
+        <w:numPr>
+          <w:ilvl w:val="0"/>
+          <w:numId w:val="1"/>
+        </w:numPr>
+      </w:pPr>
+      <w:r>
+        <w:t>/api/timeline/client/:id</w:t>
+      </w:r>
+    </w:p>
+    <w:p>
+      <w:pPr>
+        <w:ind w:left="360"/>
+      </w:pPr>
+    </w:p>
+    <w:p>
+      <w:r>
+        <w:t>SELECT '</w:t>
+      </w:r>
+      <w:proofErr w:type="spellStart"/>
+      <w:r>
+        <w:t>FeatureCollection</w:t>
+      </w:r>
+      <w:proofErr w:type="spellEnd"/>
+      <w:r>
+        <w:t xml:space="preserve">' AS type,     </w:t>
+      </w:r>
+      <w:proofErr w:type="spellStart"/>
+      <w:r>
+        <w:t>array_to_json</w:t>
+      </w:r>
+      <w:proofErr w:type="spellEnd"/>
+      <w:r>
+        <w:t>(</w:t>
+      </w:r>
+      <w:proofErr w:type="spellStart"/>
+      <w:r>
+        <w:t>array_agg</w:t>
+      </w:r>
+      <w:proofErr w:type="spellEnd"/>
+      <w:r>
+        <w:t xml:space="preserve">(f)) AS features FROM (SELECT 'Feature' AS type, </w:t>
+      </w:r>
+      <w:proofErr w:type="spellStart"/>
+      <w:r>
+        <w:t>ST_AsGeoJSON</w:t>
+      </w:r>
+      <w:proofErr w:type="spellEnd"/>
+      <w:r>
+        <w:t>(</w:t>
+      </w:r>
+      <w:proofErr w:type="spellStart"/>
+      <w:r>
+        <w:t>cadastre.geom</w:t>
+      </w:r>
+      <w:proofErr w:type="spellEnd"/>
+      <w:r>
+        <w:t>, 6)::</w:t>
+      </w:r>
+      <w:proofErr w:type="spellStart"/>
+      <w:r>
+        <w:t>json</w:t>
+      </w:r>
+      <w:proofErr w:type="spellEnd"/>
+      <w:r>
+        <w:t xml:space="preserve"> As geometry, </w:t>
+      </w:r>
+      <w:proofErr w:type="spellStart"/>
+      <w:r>
+        <w:t>row_to_json</w:t>
+      </w:r>
+      <w:proofErr w:type="spellEnd"/>
+      <w:r>
+        <w:t xml:space="preserve">((SELECT l FROM (SELECT </w:t>
+      </w:r>
+      <w:proofErr w:type="spellStart"/>
+      <w:r>
+        <w:t>wateraccount.townshipid</w:t>
+      </w:r>
+      <w:proofErr w:type="spellEnd"/>
+      <w:r>
+        <w:t xml:space="preserve">, </w:t>
+      </w:r>
+      <w:proofErr w:type="spellStart"/>
+      <w:r>
+        <w:t>wateraccount.dsg_num</w:t>
+      </w:r>
+      <w:proofErr w:type="spellEnd"/>
+      <w:r>
+        <w:t xml:space="preserve">,  </w:t>
+      </w:r>
+      <w:proofErr w:type="spellStart"/>
+      <w:r>
+        <w:t>meterconnection.meterid</w:t>
+      </w:r>
+      <w:proofErr w:type="spellEnd"/>
+      <w:r>
+        <w:t xml:space="preserve">, </w:t>
+      </w:r>
+      <w:proofErr w:type="spellStart"/>
+      <w:r>
+        <w:t>meterconnection.accountnumber</w:t>
+      </w:r>
+      <w:proofErr w:type="spellEnd"/>
+      <w:r>
+        <w:t xml:space="preserve">, </w:t>
+      </w:r>
+      <w:proofErr w:type="spellStart"/>
+      <w:r>
+        <w:t>meterconnection.connectiontype</w:t>
+      </w:r>
+      <w:proofErr w:type="spellEnd"/>
+      <w:r>
+        <w:t xml:space="preserve">, </w:t>
+      </w:r>
+      <w:proofErr w:type="spellStart"/>
+      <w:r>
+        <w:t>accountholder.surname</w:t>
+      </w:r>
+      <w:proofErr w:type="spellEnd"/>
+      <w:r>
+        <w:t xml:space="preserve">) AS l)) AS </w:t>
+      </w:r>
+      <w:r>
         <w:lastRenderedPageBreak/>
-        <w:t>Stand</w:t>
-      </w:r>
-    </w:p>
-    <w:p>
-      <w:pPr>
-        <w:pStyle w:val="ListParagraph"/>
-        <w:numPr>
-          <w:ilvl w:val="1"/>
-          <w:numId w:val="1"/>
-        </w:numPr>
-      </w:pPr>
-      <w:r>
-        <w:t>City</w:t>
-      </w:r>
-    </w:p>
-    <w:p>
-      <w:pPr>
-        <w:pStyle w:val="ListParagraph"/>
-        <w:numPr>
-          <w:ilvl w:val="1"/>
-          <w:numId w:val="1"/>
-        </w:numPr>
-      </w:pPr>
-      <w:r>
-        <w:t>Township</w:t>
-      </w:r>
-    </w:p>
-    <w:p>
-      <w:pPr>
-        <w:pStyle w:val="ListParagraph"/>
-        <w:numPr>
-          <w:ilvl w:val="1"/>
-          <w:numId w:val="1"/>
-        </w:numPr>
-      </w:pPr>
-      <w:r>
-        <w:t>Status</w:t>
-      </w:r>
-    </w:p>
-    <w:p>
-      <w:pPr>
-        <w:pStyle w:val="ListParagraph"/>
-        <w:numPr>
-          <w:ilvl w:val="1"/>
-          <w:numId w:val="1"/>
-        </w:numPr>
-      </w:pPr>
-      <w:r>
-        <w:t>Timeline URL</w:t>
-      </w:r>
-    </w:p>
-    <w:p>
-      <w:pPr>
-        <w:pStyle w:val="ListParagraph"/>
-        <w:numPr>
-          <w:ilvl w:val="0"/>
-          <w:numId w:val="1"/>
-        </w:numPr>
-      </w:pPr>
-      <w:r>
-        <w:t>/api/timeline/stand/:id</w:t>
-      </w:r>
-    </w:p>
-    <w:p>
-      <w:pPr>
-        <w:pStyle w:val="ListParagraph"/>
-        <w:numPr>
-          <w:ilvl w:val="0"/>
-          <w:numId w:val="1"/>
-        </w:numPr>
-      </w:pPr>
-      <w:r>
-        <w:t>/api/timeline/client/:id</w:t>
-      </w:r>
-    </w:p>
-    <w:p>
-      <w:pPr>
-        <w:ind w:left="360"/>
-      </w:pPr>
-    </w:p>
-    <w:p>
-      <w:bookmarkStart w:id="0" w:name="_GoBack"/>
-      <w:r>
-        <w:t>SELECT '</w:t>
-      </w:r>
-      <w:proofErr w:type="spellStart"/>
-      <w:r>
-        <w:t>FeatureCollection</w:t>
-      </w:r>
-      <w:proofErr w:type="spellEnd"/>
-      <w:r>
-        <w:t xml:space="preserve">' AS type,     </w:t>
-      </w:r>
-      <w:proofErr w:type="spellStart"/>
-      <w:r>
-        <w:t>array_to_json</w:t>
-      </w:r>
-      <w:proofErr w:type="spellEnd"/>
-      <w:r>
-        <w:t>(</w:t>
-      </w:r>
-      <w:proofErr w:type="spellStart"/>
-      <w:r>
-        <w:t>array_agg</w:t>
-      </w:r>
-      <w:proofErr w:type="spellEnd"/>
-      <w:r>
-        <w:t xml:space="preserve">(f)) AS features FROM (SELECT 'Feature' AS type, </w:t>
-      </w:r>
-      <w:proofErr w:type="spellStart"/>
-      <w:r>
-        <w:t>ST_AsGeoJSON</w:t>
-      </w:r>
-      <w:proofErr w:type="spellEnd"/>
-      <w:r>
-        <w:t>(</w:t>
+        <w:t xml:space="preserve">properties FROM </w:t>
+      </w:r>
+      <w:proofErr w:type="spellStart"/>
+      <w:r>
+        <w:t>wateraccount</w:t>
+      </w:r>
+      <w:proofErr w:type="spellEnd"/>
+      <w:r>
+        <w:t xml:space="preserve"> INNER JOIN </w:t>
+      </w:r>
+      <w:proofErr w:type="spellStart"/>
+      <w:r>
+        <w:t>cadastre</w:t>
+      </w:r>
+      <w:proofErr w:type="spellEnd"/>
+      <w:r>
+        <w:t xml:space="preserve">    ON </w:t>
+      </w:r>
+      <w:proofErr w:type="spellStart"/>
+      <w:r>
+        <w:t>wateraccount.townshipid</w:t>
+      </w:r>
+      <w:proofErr w:type="spellEnd"/>
+      <w:r>
+        <w:t xml:space="preserve"> = </w:t>
+      </w:r>
+      <w:proofErr w:type="spellStart"/>
+      <w:r>
+        <w:t>cadastre.townshipid</w:t>
+      </w:r>
+      <w:proofErr w:type="spellEnd"/>
+      <w:r>
+        <w:t xml:space="preserve"> AND </w:t>
+      </w:r>
+      <w:proofErr w:type="spellStart"/>
+      <w:r>
+        <w:t>wateraccount.dsg_num</w:t>
+      </w:r>
+      <w:proofErr w:type="spellEnd"/>
+      <w:r>
+        <w:t xml:space="preserve"> =  </w:t>
+      </w:r>
+      <w:proofErr w:type="spellStart"/>
+      <w:r>
+        <w:t>cadastre.dsg_num</w:t>
+      </w:r>
+      <w:proofErr w:type="spellEnd"/>
+      <w:r>
+        <w:t xml:space="preserve">    INNER JOIN </w:t>
+      </w:r>
+      <w:proofErr w:type="spellStart"/>
+      <w:r>
+        <w:t>meterconnection</w:t>
+      </w:r>
+      <w:proofErr w:type="spellEnd"/>
+      <w:r>
+        <w:t xml:space="preserve">    ON </w:t>
+      </w:r>
+      <w:proofErr w:type="spellStart"/>
+      <w:r>
+        <w:t>wateraccount.accountnumber</w:t>
+      </w:r>
+      <w:proofErr w:type="spellEnd"/>
+      <w:r>
+        <w:t xml:space="preserve"> = </w:t>
+      </w:r>
+      <w:proofErr w:type="spellStart"/>
+      <w:r>
+        <w:t>meterconnection.accountnumber</w:t>
+      </w:r>
+      <w:proofErr w:type="spellEnd"/>
+      <w:r>
+        <w:t xml:space="preserve">    INNER JOIN accountholder    ON </w:t>
+      </w:r>
+      <w:proofErr w:type="spellStart"/>
+      <w:r>
+        <w:t>meterconnection.accountnumber</w:t>
+      </w:r>
+      <w:proofErr w:type="spellEnd"/>
+      <w:r>
+        <w:t xml:space="preserve"> = </w:t>
+      </w:r>
+      <w:proofErr w:type="spellStart"/>
+      <w:r>
+        <w:t>accountholder.accountnumber</w:t>
+      </w:r>
+      <w:proofErr w:type="spellEnd"/>
+      <w:r>
+        <w:t xml:space="preserve"> GROUP BY </w:t>
+      </w:r>
+      <w:proofErr w:type="spellStart"/>
+      <w:r>
+        <w:t>wateraccount.townshipid</w:t>
+      </w:r>
+      <w:proofErr w:type="spellEnd"/>
+      <w:r>
+        <w:t xml:space="preserve">, </w:t>
+      </w:r>
+      <w:proofErr w:type="spellStart"/>
+      <w:r>
+        <w:t>wateraccount.dsg_num</w:t>
+      </w:r>
+      <w:proofErr w:type="spellEnd"/>
+      <w:r>
+        <w:t xml:space="preserve">,  </w:t>
+      </w:r>
+      <w:proofErr w:type="spellStart"/>
+      <w:r>
+        <w:t>meterconnection.meterid</w:t>
+      </w:r>
+      <w:proofErr w:type="spellEnd"/>
+      <w:r>
+        <w:t xml:space="preserve">, </w:t>
+      </w:r>
+      <w:proofErr w:type="spellStart"/>
+      <w:r>
+        <w:t>meterconnection.accountnumber</w:t>
+      </w:r>
+      <w:proofErr w:type="spellEnd"/>
+      <w:r>
+        <w:t xml:space="preserve">, </w:t>
+      </w:r>
+      <w:proofErr w:type="spellStart"/>
+      <w:r>
+        <w:t>meterconnection.connectiontype</w:t>
+      </w:r>
+      <w:proofErr w:type="spellEnd"/>
+      <w:r>
+        <w:t xml:space="preserve">, </w:t>
+      </w:r>
+      <w:proofErr w:type="spellStart"/>
+      <w:r>
+        <w:t>accountholder.surname</w:t>
+      </w:r>
+      <w:proofErr w:type="spellEnd"/>
+      <w:r>
+        <w:t xml:space="preserve">, </w:t>
       </w:r>
       <w:proofErr w:type="spellStart"/>
       <w:r>
@@ -695,218 +1279,9 @@
       </w:r>
       <w:proofErr w:type="spellEnd"/>
       <w:r>
-        <w:t>, 6)::</w:t>
-      </w:r>
-      <w:proofErr w:type="spellStart"/>
-      <w:r>
-        <w:t>json</w:t>
-      </w:r>
-      <w:proofErr w:type="spellEnd"/>
-      <w:r>
-        <w:t xml:space="preserve"> As geometry, </w:t>
-      </w:r>
-      <w:proofErr w:type="spellStart"/>
-      <w:r>
-        <w:t>row_to_json</w:t>
-      </w:r>
-      <w:proofErr w:type="spellEnd"/>
-      <w:r>
-        <w:t xml:space="preserve">((SELECT l FROM (SELECT </w:t>
-      </w:r>
-      <w:proofErr w:type="spellStart"/>
-      <w:r>
-        <w:t>wateraccount.townshipid</w:t>
-      </w:r>
-      <w:proofErr w:type="spellEnd"/>
-      <w:r>
-        <w:t xml:space="preserve">, </w:t>
-      </w:r>
-      <w:proofErr w:type="spellStart"/>
-      <w:r>
-        <w:t>wateraccount.dsg_num</w:t>
-      </w:r>
-      <w:proofErr w:type="spellEnd"/>
-      <w:r>
-        <w:t xml:space="preserve">,  </w:t>
-      </w:r>
-      <w:proofErr w:type="spellStart"/>
-      <w:r>
-        <w:t>meterconnection.meterid</w:t>
-      </w:r>
-      <w:proofErr w:type="spellEnd"/>
-      <w:r>
-        <w:t xml:space="preserve">, </w:t>
-      </w:r>
-      <w:proofErr w:type="spellStart"/>
-      <w:r>
-        <w:t>meterconnection.accountnumber</w:t>
-      </w:r>
-      <w:proofErr w:type="spellEnd"/>
-      <w:r>
-        <w:t xml:space="preserve">, </w:t>
-      </w:r>
-      <w:proofErr w:type="spellStart"/>
-      <w:r>
-        <w:t>meterconnection.connectiontype</w:t>
-      </w:r>
-      <w:proofErr w:type="spellEnd"/>
-      <w:r>
-        <w:t xml:space="preserve">, </w:t>
-      </w:r>
-      <w:proofErr w:type="spellStart"/>
-      <w:r>
-        <w:t>accountholder.surname</w:t>
-      </w:r>
-      <w:proofErr w:type="spellEnd"/>
-      <w:r>
-        <w:t xml:space="preserve">) AS l)) AS properties FROM </w:t>
-      </w:r>
-      <w:proofErr w:type="spellStart"/>
-      <w:r>
-        <w:t>wateraccount</w:t>
-      </w:r>
-      <w:proofErr w:type="spellEnd"/>
-      <w:r>
-        <w:t xml:space="preserve"> INNER JOIN </w:t>
-      </w:r>
-      <w:proofErr w:type="spellStart"/>
-      <w:r>
-        <w:t>cadastre</w:t>
-      </w:r>
-      <w:proofErr w:type="spellEnd"/>
-      <w:r>
-        <w:t xml:space="preserve">    ON </w:t>
-      </w:r>
-      <w:proofErr w:type="spellStart"/>
-      <w:r>
-        <w:t>wateraccount.townshipid</w:t>
-      </w:r>
-      <w:proofErr w:type="spellEnd"/>
-      <w:r>
-        <w:t xml:space="preserve"> = </w:t>
-      </w:r>
-      <w:proofErr w:type="spellStart"/>
-      <w:r>
-        <w:t>cadastre.townshipid</w:t>
-      </w:r>
-      <w:proofErr w:type="spellEnd"/>
-      <w:r>
-        <w:t xml:space="preserve"> AND </w:t>
-      </w:r>
-      <w:proofErr w:type="spellStart"/>
-      <w:r>
-        <w:t>wateraccount.dsg_num</w:t>
-      </w:r>
-      <w:proofErr w:type="spellEnd"/>
-      <w:r>
-        <w:t xml:space="preserve"> =  </w:t>
-      </w:r>
-      <w:proofErr w:type="spellStart"/>
-      <w:r>
-        <w:t>cadastre.dsg_num</w:t>
-      </w:r>
-      <w:proofErr w:type="spellEnd"/>
-      <w:r>
-        <w:t xml:space="preserve">    INNER JOIN </w:t>
-      </w:r>
-      <w:proofErr w:type="spellStart"/>
-      <w:r>
-        <w:t>meterconnection</w:t>
-      </w:r>
-      <w:proofErr w:type="spellEnd"/>
-      <w:r>
-        <w:t xml:space="preserve">    ON </w:t>
-      </w:r>
-      <w:proofErr w:type="spellStart"/>
-      <w:r>
-        <w:t>wateraccount.accountnumber</w:t>
-      </w:r>
-      <w:proofErr w:type="spellEnd"/>
-      <w:r>
-        <w:t xml:space="preserve"> = </w:t>
-      </w:r>
-      <w:proofErr w:type="spellStart"/>
-      <w:r>
-        <w:t>meterconnection.accountnumber</w:t>
-      </w:r>
-      <w:proofErr w:type="spellEnd"/>
-      <w:r>
-        <w:t xml:space="preserve">    INNER JOIN accountholder    ON </w:t>
-      </w:r>
-      <w:proofErr w:type="spellStart"/>
-      <w:r>
-        <w:t>meterconnection.accountnumber</w:t>
-      </w:r>
-      <w:proofErr w:type="spellEnd"/>
-      <w:r>
-        <w:t xml:space="preserve"> = </w:t>
-      </w:r>
-      <w:proofErr w:type="spellStart"/>
-      <w:r>
-        <w:t>accountholder.accountnumber</w:t>
-      </w:r>
-      <w:proofErr w:type="spellEnd"/>
-      <w:r>
-        <w:t xml:space="preserve"> GROUP BY </w:t>
-      </w:r>
-      <w:proofErr w:type="spellStart"/>
-      <w:r>
-        <w:t>wateraccount.townshipid</w:t>
-      </w:r>
-      <w:proofErr w:type="spellEnd"/>
-      <w:r>
-        <w:t xml:space="preserve">, </w:t>
-      </w:r>
-      <w:proofErr w:type="spellStart"/>
-      <w:r>
-        <w:t>wateraccount.dsg_num</w:t>
-      </w:r>
-      <w:proofErr w:type="spellEnd"/>
-      <w:r>
-        <w:t xml:space="preserve">,  </w:t>
-      </w:r>
-      <w:proofErr w:type="spellStart"/>
-      <w:r>
-        <w:t>meterconnection.meterid</w:t>
-      </w:r>
-      <w:proofErr w:type="spellEnd"/>
-      <w:r>
-        <w:t xml:space="preserve">, </w:t>
-      </w:r>
-      <w:proofErr w:type="spellStart"/>
-      <w:r>
-        <w:t>meterconnection.accountnumber</w:t>
-      </w:r>
-      <w:proofErr w:type="spellEnd"/>
-      <w:r>
-        <w:t xml:space="preserve">, </w:t>
-      </w:r>
-      <w:proofErr w:type="spellStart"/>
-      <w:r>
-        <w:t>meterconnection.connectiontype</w:t>
-      </w:r>
-      <w:proofErr w:type="spellEnd"/>
-      <w:r>
-        <w:t xml:space="preserve">, </w:t>
-      </w:r>
-      <w:proofErr w:type="spellStart"/>
-      <w:r>
-        <w:t>accountholder.surname</w:t>
-      </w:r>
-      <w:proofErr w:type="spellEnd"/>
-      <w:r>
-        <w:t xml:space="preserve">, </w:t>
-      </w:r>
-      <w:proofErr w:type="spellStart"/>
-      <w:r>
-        <w:t>cadastre.geom</w:t>
-      </w:r>
-      <w:proofErr w:type="spellEnd"/>
-      <w:r>
         <w:t>) AS f</w:t>
       </w:r>
     </w:p>
-    <w:bookmarkEnd w:id="0"/>
     <w:p/>
     <w:p/>
     <w:p>
@@ -2150,7 +2525,7 @@
 </file>
 
 <file path=customXml/itemProps1.xml><?xml version="1.0" encoding="utf-8"?>
-<ds:datastoreItem xmlns:ds="http://schemas.openxmlformats.org/officeDocument/2006/customXml" ds:itemID="{AA28F56B-8CFD-4DBD-973E-17DCF3CE96EA}">
+<ds:datastoreItem xmlns:ds="http://schemas.openxmlformats.org/officeDocument/2006/customXml" ds:itemID="{591F890A-937C-48C0-8AF4-61055464AF94}">
   <ds:schemaRefs>
     <ds:schemaRef ds:uri="http://schemas.openxmlformats.org/officeDocument/2006/bibliography"/>
   </ds:schemaRefs>

</xml_diff>

<commit_message>
added mutltiple row to payments history summary
</commit_message>
<xml_diff>
--- a/API requirements specification.docx
+++ b/API requirements specification.docx
@@ -599,8 +599,6 @@
       <w:pPr>
         <w:ind w:left="1080"/>
       </w:pPr>
-      <w:bookmarkStart w:id="0" w:name="_GoBack"/>
-      <w:bookmarkEnd w:id="0"/>
     </w:p>
     <w:p>
       <w:pPr>
@@ -908,6 +906,112 @@
     </w:p>
     <w:p>
       <w:pPr>
+        <w:ind w:left="1080"/>
+      </w:pPr>
+      <w:r>
+        <w:t xml:space="preserve">SELECT </w:t>
+      </w:r>
+      <w:proofErr w:type="spellStart"/>
+      <w:r>
+        <w:t>cadastre.standid</w:t>
+      </w:r>
+      <w:proofErr w:type="spellEnd"/>
+      <w:r>
+        <w:t xml:space="preserve"> AS </w:t>
+      </w:r>
+      <w:proofErr w:type="spellStart"/>
+      <w:r>
+        <w:t>standid</w:t>
+      </w:r>
+      <w:proofErr w:type="spellEnd"/>
+      <w:r>
+        <w:t xml:space="preserve">, cities.name AS city, townships.name AS township FROM </w:t>
+      </w:r>
+      <w:proofErr w:type="spellStart"/>
+      <w:r>
+        <w:t>cadastre</w:t>
+      </w:r>
+      <w:proofErr w:type="spellEnd"/>
+      <w:r>
+        <w:t xml:space="preserve">, cities, townships, </w:t>
+      </w:r>
+      <w:proofErr w:type="spellStart"/>
+      <w:r>
+        <w:t>soldstands</w:t>
+      </w:r>
+      <w:proofErr w:type="spellEnd"/>
+      <w:r>
+        <w:t xml:space="preserve"> WHERE </w:t>
+      </w:r>
+      <w:proofErr w:type="spellStart"/>
+      <w:r>
+        <w:t>cadastre.cityid</w:t>
+      </w:r>
+      <w:proofErr w:type="spellEnd"/>
+      <w:r>
+        <w:t xml:space="preserve"> = </w:t>
+      </w:r>
+      <w:proofErr w:type="spellStart"/>
+      <w:r>
+        <w:t>cities.cityid</w:t>
+      </w:r>
+      <w:proofErr w:type="spellEnd"/>
+      <w:r>
+        <w:t xml:space="preserve"> AND </w:t>
+      </w:r>
+      <w:proofErr w:type="spellStart"/>
+      <w:r>
+        <w:t>cadastre.townshipid</w:t>
+      </w:r>
+      <w:proofErr w:type="spellEnd"/>
+      <w:r>
+        <w:t xml:space="preserve"> = </w:t>
+      </w:r>
+      <w:proofErr w:type="spellStart"/>
+      <w:r>
+        <w:t>townships.townshipid</w:t>
+      </w:r>
+      <w:proofErr w:type="spellEnd"/>
+      <w:r>
+        <w:t xml:space="preserve"> </w:t>
+      </w:r>
+    </w:p>
+    <w:p>
+      <w:pPr>
+        <w:ind w:left="1080"/>
+      </w:pPr>
+      <w:r>
+        <w:t xml:space="preserve">INNER JOIN </w:t>
+      </w:r>
+      <w:proofErr w:type="spellStart"/>
+      <w:r>
+        <w:t>soldstands</w:t>
+      </w:r>
+      <w:proofErr w:type="spellEnd"/>
+      <w:r>
+        <w:t xml:space="preserve"> </w:t>
+      </w:r>
+      <w:proofErr w:type="gramStart"/>
+      <w:r>
+        <w:t xml:space="preserve">ON  </w:t>
+      </w:r>
+      <w:proofErr w:type="spellStart"/>
+      <w:r>
+        <w:t>cadastre.standid</w:t>
+      </w:r>
+      <w:proofErr w:type="spellEnd"/>
+      <w:proofErr w:type="gramEnd"/>
+      <w:r>
+        <w:t xml:space="preserve"> = </w:t>
+      </w:r>
+      <w:proofErr w:type="spellStart"/>
+      <w:r>
+        <w:t>soldstands.standid</w:t>
+      </w:r>
+      <w:proofErr w:type="spellEnd"/>
+    </w:p>
+    <w:p>
+      <w:pPr>
         <w:pStyle w:val="ListParagraph"/>
         <w:numPr>
           <w:ilvl w:val="0"/>
@@ -1131,11 +1235,7 @@
       </w:r>
       <w:proofErr w:type="spellEnd"/>
       <w:r>
-        <w:t xml:space="preserve">) AS l)) AS </w:t>
-      </w:r>
-      <w:r>
-        <w:lastRenderedPageBreak/>
-        <w:t xml:space="preserve">properties FROM </w:t>
+        <w:t xml:space="preserve">) AS l)) AS properties FROM </w:t>
       </w:r>
       <w:proofErr w:type="spellStart"/>
       <w:r>
@@ -1716,6 +1816,234 @@
       <w:r>
         <w:t>) As f</w:t>
       </w:r>
+    </w:p>
+    <w:p/>
+    <w:p>
+      <w:r>
+        <w:t>Payments</w:t>
+      </w:r>
+    </w:p>
+    <w:p>
+      <w:r>
+        <w:t xml:space="preserve">SELECT </w:t>
+      </w:r>
+      <w:proofErr w:type="spellStart"/>
+      <w:r>
+        <w:t>receipts.standid</w:t>
+      </w:r>
+      <w:proofErr w:type="spellEnd"/>
+      <w:r>
+        <w:t xml:space="preserve">, </w:t>
+      </w:r>
+      <w:proofErr w:type="gramStart"/>
+      <w:r>
+        <w:t>sum(</w:t>
+      </w:r>
+      <w:proofErr w:type="spellStart"/>
+      <w:proofErr w:type="gramEnd"/>
+      <w:r>
+        <w:t>receipts.amount</w:t>
+      </w:r>
+      <w:proofErr w:type="spellEnd"/>
+      <w:r>
+        <w:t xml:space="preserve">) </w:t>
+      </w:r>
+      <w:proofErr w:type="spellStart"/>
+      <w:r>
+        <w:t>totalpayment</w:t>
+      </w:r>
+      <w:proofErr w:type="spellEnd"/>
+      <w:r>
+        <w:t xml:space="preserve">, </w:t>
+      </w:r>
+      <w:bookmarkStart w:id="0" w:name="_GoBack"/>
+      <w:proofErr w:type="spellStart"/>
+      <w:r>
+        <w:t>soldstands.price</w:t>
+      </w:r>
+      <w:proofErr w:type="spellEnd"/>
+      <w:r>
+        <w:t xml:space="preserve"> price</w:t>
+      </w:r>
+      <w:bookmarkEnd w:id="0"/>
+      <w:r>
+        <w:t xml:space="preserve">, cities.name </w:t>
+      </w:r>
+      <w:proofErr w:type="spellStart"/>
+      <w:r>
+        <w:t>city_name</w:t>
+      </w:r>
+      <w:proofErr w:type="spellEnd"/>
+      <w:r>
+        <w:t xml:space="preserve">, townships.name </w:t>
+      </w:r>
+      <w:proofErr w:type="spellStart"/>
+      <w:r>
+        <w:t>township_name</w:t>
+      </w:r>
+      <w:proofErr w:type="spellEnd"/>
+      <w:r>
+        <w:t xml:space="preserve">,  </w:t>
+      </w:r>
+      <w:proofErr w:type="spellStart"/>
+      <w:r>
+        <w:t>soldstands.clientid</w:t>
+      </w:r>
+      <w:proofErr w:type="spellEnd"/>
+      <w:r>
+        <w:t xml:space="preserve"> </w:t>
+      </w:r>
+      <w:proofErr w:type="spellStart"/>
+      <w:r>
+        <w:t>clientid</w:t>
+      </w:r>
+      <w:proofErr w:type="spellEnd"/>
+      <w:r>
+        <w:t xml:space="preserve">, </w:t>
+      </w:r>
+      <w:proofErr w:type="spellStart"/>
+      <w:r>
+        <w:t>soldstands.price</w:t>
+      </w:r>
+      <w:proofErr w:type="spellEnd"/>
+      <w:r>
+        <w:t xml:space="preserve"> price, </w:t>
+      </w:r>
+      <w:proofErr w:type="spellStart"/>
+      <w:r>
+        <w:t>receipts.amount</w:t>
+      </w:r>
+      <w:proofErr w:type="spellEnd"/>
+      <w:r>
+        <w:t xml:space="preserve"> amount, clients.name </w:t>
+      </w:r>
+      <w:proofErr w:type="spellStart"/>
+      <w:r>
+        <w:t>firstname</w:t>
+      </w:r>
+      <w:proofErr w:type="spellEnd"/>
+      <w:r>
+        <w:t xml:space="preserve">, </w:t>
+      </w:r>
+      <w:proofErr w:type="spellStart"/>
+      <w:r>
+        <w:t>clients.surname</w:t>
+      </w:r>
+      <w:proofErr w:type="spellEnd"/>
+      <w:r>
+        <w:t xml:space="preserve"> surname, </w:t>
+      </w:r>
+      <w:proofErr w:type="spellStart"/>
+      <w:r>
+        <w:t>clients.email</w:t>
+      </w:r>
+      <w:proofErr w:type="spellEnd"/>
+      <w:r>
+        <w:t xml:space="preserve"> email FROM </w:t>
+      </w:r>
+      <w:proofErr w:type="spellStart"/>
+      <w:r>
+        <w:t>receipts,soldstands</w:t>
+      </w:r>
+      <w:proofErr w:type="spellEnd"/>
+      <w:r>
+        <w:t xml:space="preserve">, cities, townships, clients </w:t>
+      </w:r>
+    </w:p>
+    <w:p>
+      <w:r>
+        <w:t xml:space="preserve">INNER JOIN </w:t>
+      </w:r>
+      <w:proofErr w:type="spellStart"/>
+      <w:r>
+        <w:t>soldstands</w:t>
+      </w:r>
+      <w:proofErr w:type="spellEnd"/>
+      <w:r>
+        <w:t xml:space="preserve"> ON </w:t>
+      </w:r>
+      <w:proofErr w:type="spellStart"/>
+      <w:r>
+        <w:t>receipts.standid</w:t>
+      </w:r>
+      <w:proofErr w:type="spellEnd"/>
+      <w:r>
+        <w:t xml:space="preserve"> </w:t>
+      </w:r>
+      <w:proofErr w:type="gramStart"/>
+      <w:r>
+        <w:t xml:space="preserve">=  </w:t>
+      </w:r>
+      <w:proofErr w:type="spellStart"/>
+      <w:r>
+        <w:t>soldstands.standid</w:t>
+      </w:r>
+      <w:proofErr w:type="spellEnd"/>
+      <w:proofErr w:type="gramEnd"/>
+    </w:p>
+    <w:p>
+      <w:r>
+        <w:lastRenderedPageBreak/>
+        <w:t xml:space="preserve">GROUP BY </w:t>
+      </w:r>
+      <w:proofErr w:type="spellStart"/>
+      <w:r>
+        <w:t>receipts.standid</w:t>
+      </w:r>
+      <w:proofErr w:type="spellEnd"/>
+      <w:r>
+        <w:t xml:space="preserve">, </w:t>
+      </w:r>
+      <w:proofErr w:type="spellStart"/>
+      <w:r>
+        <w:t>soldstands.price</w:t>
+      </w:r>
+      <w:proofErr w:type="spellEnd"/>
+      <w:r>
+        <w:t>, cities.name, townships.name</w:t>
+      </w:r>
+      <w:proofErr w:type="gramStart"/>
+      <w:r>
+        <w:t xml:space="preserve">,  </w:t>
+      </w:r>
+      <w:proofErr w:type="spellStart"/>
+      <w:r>
+        <w:t>soldstands.clientid</w:t>
+      </w:r>
+      <w:proofErr w:type="spellEnd"/>
+      <w:proofErr w:type="gramEnd"/>
+      <w:r>
+        <w:t xml:space="preserve">, </w:t>
+      </w:r>
+      <w:proofErr w:type="spellStart"/>
+      <w:r>
+        <w:t>soldstands.price</w:t>
+      </w:r>
+      <w:proofErr w:type="spellEnd"/>
+      <w:r>
+        <w:t xml:space="preserve">, </w:t>
+      </w:r>
+      <w:proofErr w:type="spellStart"/>
+      <w:r>
+        <w:t>receipts.amount</w:t>
+      </w:r>
+      <w:proofErr w:type="spellEnd"/>
+      <w:r>
+        <w:t xml:space="preserve">, clients.name, </w:t>
+      </w:r>
+      <w:proofErr w:type="spellStart"/>
+      <w:r>
+        <w:t>clients.surname</w:t>
+      </w:r>
+      <w:proofErr w:type="spellEnd"/>
+      <w:r>
+        <w:t xml:space="preserve">, </w:t>
+      </w:r>
+      <w:proofErr w:type="spellStart"/>
+      <w:r>
+        <w:t>clients.email</w:t>
+      </w:r>
+      <w:proofErr w:type="spellEnd"/>
     </w:p>
     <w:sectPr>
       <w:pgSz w:w="12240" w:h="15840"/>
@@ -2525,7 +2853,7 @@
 </file>
 
 <file path=customXml/itemProps1.xml><?xml version="1.0" encoding="utf-8"?>
-<ds:datastoreItem xmlns:ds="http://schemas.openxmlformats.org/officeDocument/2006/customXml" ds:itemID="{591F890A-937C-48C0-8AF4-61055464AF94}">
+<ds:datastoreItem xmlns:ds="http://schemas.openxmlformats.org/officeDocument/2006/customXml" ds:itemID="{F412D0F2-44E3-41CE-8992-5FD753295C1B}">
   <ds:schemaRefs>
     <ds:schemaRef ds:uri="http://schemas.openxmlformats.org/officeDocument/2006/bibliography"/>
   </ds:schemaRefs>

</xml_diff>